<commit_message>
Adicionado no arquivo a print com o IP  da máquina
</commit_message>
<xml_diff>
--- a/atividade_introducao/dados_do_usuario.docx
+++ b/atividade_introducao/dados_do_usuario.docx
@@ -70,6 +70,64 @@
           <w:szCs w:val="24"/>
         </w:rPr>
         <w:t>1460682123003</w:t>
+      </w:r>
+    </w:p>
+    <w:p>
+      <w:pPr>
+        <w:rPr>
+          <w:rFonts w:ascii="Arial" w:hAnsi="Arial" w:cs="Arial"/>
+          <w:sz w:val="24"/>
+          <w:szCs w:val="24"/>
+        </w:rPr>
+      </w:pPr>
+    </w:p>
+    <w:p>
+      <w:pPr>
+        <w:rPr>
+          <w:rFonts w:ascii="Arial" w:hAnsi="Arial" w:cs="Arial"/>
+          <w:sz w:val="24"/>
+          <w:szCs w:val="24"/>
+        </w:rPr>
+      </w:pPr>
+      <w:r>
+        <w:rPr>
+          <w:noProof/>
+        </w:rPr>
+        <w:drawing>
+          <wp:inline distT="0" distB="0" distL="0" distR="0" wp14:anchorId="036A07F5" wp14:editId="16ED0AC9">
+            <wp:extent cx="5400040" cy="3037840"/>
+            <wp:effectExtent l="0" t="0" r="0" b="0"/>
+            <wp:docPr id="1" name="Imagem 1" descr="Interface gráfica do usuário, Aplicativo, Word&#10;&#10;Descrição gerada automaticamente"/>
+            <wp:cNvGraphicFramePr>
+              <a:graphicFrameLocks xmlns:a="http://schemas.openxmlformats.org/drawingml/2006/main" noChangeAspect="1"/>
+            </wp:cNvGraphicFramePr>
+            <a:graphic xmlns:a="http://schemas.openxmlformats.org/drawingml/2006/main">
+              <a:graphicData uri="http://schemas.openxmlformats.org/drawingml/2006/picture">
+                <pic:pic xmlns:pic="http://schemas.openxmlformats.org/drawingml/2006/picture">
+                  <pic:nvPicPr>
+                    <pic:cNvPr id="1" name="Imagem 1" descr="Interface gráfica do usuário, Aplicativo, Word&#10;&#10;Descrição gerada automaticamente"/>
+                    <pic:cNvPicPr/>
+                  </pic:nvPicPr>
+                  <pic:blipFill>
+                    <a:blip r:embed="rId4"/>
+                    <a:stretch>
+                      <a:fillRect/>
+                    </a:stretch>
+                  </pic:blipFill>
+                  <pic:spPr>
+                    <a:xfrm>
+                      <a:off x="0" y="0"/>
+                      <a:ext cx="5400040" cy="3037840"/>
+                    </a:xfrm>
+                    <a:prstGeom prst="rect">
+                      <a:avLst/>
+                    </a:prstGeom>
+                  </pic:spPr>
+                </pic:pic>
+              </a:graphicData>
+            </a:graphic>
+          </wp:inline>
+        </w:drawing>
       </w:r>
     </w:p>
     <w:sectPr>

</xml_diff>

<commit_message>
Incluido no arquivo os programas instalados na máquina
</commit_message>
<xml_diff>
--- a/atividade_introducao/dados_do_usuario.docx
+++ b/atividade_introducao/dados_do_usuario.docx
@@ -80,6 +80,23 @@
           <w:szCs w:val="24"/>
         </w:rPr>
       </w:pPr>
+    </w:p>
+    <w:p>
+      <w:pPr>
+        <w:rPr>
+          <w:rFonts w:ascii="Arial" w:hAnsi="Arial" w:cs="Arial"/>
+          <w:sz w:val="24"/>
+          <w:szCs w:val="24"/>
+        </w:rPr>
+      </w:pPr>
+      <w:r>
+        <w:rPr>
+          <w:rFonts w:ascii="Arial" w:hAnsi="Arial" w:cs="Arial"/>
+          <w:sz w:val="24"/>
+          <w:szCs w:val="24"/>
+        </w:rPr>
+        <w:t>IP</w:t>
+      </w:r>
     </w:p>
     <w:p>
       <w:pPr>
@@ -110,6 +127,338 @@
                   </pic:nvPicPr>
                   <pic:blipFill>
                     <a:blip r:embed="rId4"/>
+                    <a:stretch>
+                      <a:fillRect/>
+                    </a:stretch>
+                  </pic:blipFill>
+                  <pic:spPr>
+                    <a:xfrm>
+                      <a:off x="0" y="0"/>
+                      <a:ext cx="5400040" cy="3037840"/>
+                    </a:xfrm>
+                    <a:prstGeom prst="rect">
+                      <a:avLst/>
+                    </a:prstGeom>
+                  </pic:spPr>
+                </pic:pic>
+              </a:graphicData>
+            </a:graphic>
+          </wp:inline>
+        </w:drawing>
+      </w:r>
+    </w:p>
+    <w:p>
+      <w:pPr>
+        <w:rPr>
+          <w:rFonts w:ascii="Arial" w:hAnsi="Arial" w:cs="Arial"/>
+          <w:sz w:val="24"/>
+          <w:szCs w:val="24"/>
+        </w:rPr>
+      </w:pPr>
+      <w:r>
+        <w:rPr>
+          <w:rFonts w:ascii="Arial" w:hAnsi="Arial" w:cs="Arial"/>
+          <w:sz w:val="24"/>
+          <w:szCs w:val="24"/>
+        </w:rPr>
+        <w:t>Excel</w:t>
+      </w:r>
+    </w:p>
+    <w:p>
+      <w:pPr>
+        <w:rPr>
+          <w:rFonts w:ascii="Arial" w:hAnsi="Arial" w:cs="Arial"/>
+          <w:sz w:val="24"/>
+          <w:szCs w:val="24"/>
+        </w:rPr>
+      </w:pPr>
+      <w:r>
+        <w:rPr>
+          <w:noProof/>
+        </w:rPr>
+        <w:drawing>
+          <wp:inline distT="0" distB="0" distL="0" distR="0" wp14:anchorId="750550FD" wp14:editId="0AFDEC46">
+            <wp:extent cx="5400040" cy="3037840"/>
+            <wp:effectExtent l="0" t="0" r="0" b="0"/>
+            <wp:docPr id="2" name="Imagem 2" descr="Interface gráfica do usuário, Aplicativo, Word&#10;&#10;Descrição gerada automaticamente"/>
+            <wp:cNvGraphicFramePr>
+              <a:graphicFrameLocks xmlns:a="http://schemas.openxmlformats.org/drawingml/2006/main" noChangeAspect="1"/>
+            </wp:cNvGraphicFramePr>
+            <a:graphic xmlns:a="http://schemas.openxmlformats.org/drawingml/2006/main">
+              <a:graphicData uri="http://schemas.openxmlformats.org/drawingml/2006/picture">
+                <pic:pic xmlns:pic="http://schemas.openxmlformats.org/drawingml/2006/picture">
+                  <pic:nvPicPr>
+                    <pic:cNvPr id="2" name="Imagem 2" descr="Interface gráfica do usuário, Aplicativo, Word&#10;&#10;Descrição gerada automaticamente"/>
+                    <pic:cNvPicPr/>
+                  </pic:nvPicPr>
+                  <pic:blipFill>
+                    <a:blip r:embed="rId5"/>
+                    <a:stretch>
+                      <a:fillRect/>
+                    </a:stretch>
+                  </pic:blipFill>
+                  <pic:spPr>
+                    <a:xfrm>
+                      <a:off x="0" y="0"/>
+                      <a:ext cx="5400040" cy="3037840"/>
+                    </a:xfrm>
+                    <a:prstGeom prst="rect">
+                      <a:avLst/>
+                    </a:prstGeom>
+                  </pic:spPr>
+                </pic:pic>
+              </a:graphicData>
+            </a:graphic>
+          </wp:inline>
+        </w:drawing>
+      </w:r>
+    </w:p>
+    <w:p>
+      <w:pPr>
+        <w:rPr>
+          <w:rFonts w:ascii="Arial" w:hAnsi="Arial" w:cs="Arial"/>
+          <w:sz w:val="24"/>
+          <w:szCs w:val="24"/>
+        </w:rPr>
+      </w:pPr>
+      <w:r>
+        <w:rPr>
+          <w:rFonts w:ascii="Arial" w:hAnsi="Arial" w:cs="Arial"/>
+          <w:sz w:val="24"/>
+          <w:szCs w:val="24"/>
+        </w:rPr>
+        <w:t>Não aparece para baixar o MS Project na loja de software</w:t>
+      </w:r>
+    </w:p>
+    <w:p>
+      <w:pPr>
+        <w:rPr>
+          <w:rFonts w:ascii="Arial" w:hAnsi="Arial" w:cs="Arial"/>
+          <w:sz w:val="24"/>
+          <w:szCs w:val="24"/>
+        </w:rPr>
+      </w:pPr>
+      <w:r>
+        <w:rPr>
+          <w:noProof/>
+        </w:rPr>
+        <w:lastRenderedPageBreak/>
+        <w:drawing>
+          <wp:inline distT="0" distB="0" distL="0" distR="0" wp14:anchorId="62DD5E81" wp14:editId="6B7641B2">
+            <wp:extent cx="5400040" cy="3037840"/>
+            <wp:effectExtent l="0" t="0" r="0" b="0"/>
+            <wp:docPr id="3" name="Imagem 3" descr="Tela de computador com texto preto sobre fundo branco&#10;&#10;Descrição gerada automaticamente"/>
+            <wp:cNvGraphicFramePr>
+              <a:graphicFrameLocks xmlns:a="http://schemas.openxmlformats.org/drawingml/2006/main" noChangeAspect="1"/>
+            </wp:cNvGraphicFramePr>
+            <a:graphic xmlns:a="http://schemas.openxmlformats.org/drawingml/2006/main">
+              <a:graphicData uri="http://schemas.openxmlformats.org/drawingml/2006/picture">
+                <pic:pic xmlns:pic="http://schemas.openxmlformats.org/drawingml/2006/picture">
+                  <pic:nvPicPr>
+                    <pic:cNvPr id="3" name="Imagem 3" descr="Tela de computador com texto preto sobre fundo branco&#10;&#10;Descrição gerada automaticamente"/>
+                    <pic:cNvPicPr/>
+                  </pic:nvPicPr>
+                  <pic:blipFill>
+                    <a:blip r:embed="rId6"/>
+                    <a:stretch>
+                      <a:fillRect/>
+                    </a:stretch>
+                  </pic:blipFill>
+                  <pic:spPr>
+                    <a:xfrm>
+                      <a:off x="0" y="0"/>
+                      <a:ext cx="5400040" cy="3037840"/>
+                    </a:xfrm>
+                    <a:prstGeom prst="rect">
+                      <a:avLst/>
+                    </a:prstGeom>
+                  </pic:spPr>
+                </pic:pic>
+              </a:graphicData>
+            </a:graphic>
+          </wp:inline>
+        </w:drawing>
+      </w:r>
+    </w:p>
+    <w:p>
+      <w:pPr>
+        <w:rPr>
+          <w:rFonts w:ascii="Arial" w:hAnsi="Arial" w:cs="Arial"/>
+          <w:sz w:val="24"/>
+          <w:szCs w:val="24"/>
+        </w:rPr>
+      </w:pPr>
+      <w:r>
+        <w:rPr>
+          <w:rFonts w:ascii="Arial" w:hAnsi="Arial" w:cs="Arial"/>
+          <w:sz w:val="24"/>
+          <w:szCs w:val="24"/>
+        </w:rPr>
+        <w:t>PowerPoint</w:t>
+      </w:r>
+    </w:p>
+    <w:p>
+      <w:pPr>
+        <w:rPr>
+          <w:rFonts w:ascii="Arial" w:hAnsi="Arial" w:cs="Arial"/>
+          <w:sz w:val="24"/>
+          <w:szCs w:val="24"/>
+        </w:rPr>
+      </w:pPr>
+      <w:r>
+        <w:rPr>
+          <w:noProof/>
+        </w:rPr>
+        <w:drawing>
+          <wp:inline distT="0" distB="0" distL="0" distR="0" wp14:anchorId="360BBF3B" wp14:editId="2679BCF3">
+            <wp:extent cx="5400040" cy="3037840"/>
+            <wp:effectExtent l="0" t="0" r="0" b="0"/>
+            <wp:docPr id="4" name="Imagem 4" descr="Interface gráfica do usuário, Aplicativo&#10;&#10;Descrição gerada automaticamente"/>
+            <wp:cNvGraphicFramePr>
+              <a:graphicFrameLocks xmlns:a="http://schemas.openxmlformats.org/drawingml/2006/main" noChangeAspect="1"/>
+            </wp:cNvGraphicFramePr>
+            <a:graphic xmlns:a="http://schemas.openxmlformats.org/drawingml/2006/main">
+              <a:graphicData uri="http://schemas.openxmlformats.org/drawingml/2006/picture">
+                <pic:pic xmlns:pic="http://schemas.openxmlformats.org/drawingml/2006/picture">
+                  <pic:nvPicPr>
+                    <pic:cNvPr id="4" name="Imagem 4" descr="Interface gráfica do usuário, Aplicativo&#10;&#10;Descrição gerada automaticamente"/>
+                    <pic:cNvPicPr/>
+                  </pic:nvPicPr>
+                  <pic:blipFill>
+                    <a:blip r:embed="rId7"/>
+                    <a:stretch>
+                      <a:fillRect/>
+                    </a:stretch>
+                  </pic:blipFill>
+                  <pic:spPr>
+                    <a:xfrm>
+                      <a:off x="0" y="0"/>
+                      <a:ext cx="5400040" cy="3037840"/>
+                    </a:xfrm>
+                    <a:prstGeom prst="rect">
+                      <a:avLst/>
+                    </a:prstGeom>
+                  </pic:spPr>
+                </pic:pic>
+              </a:graphicData>
+            </a:graphic>
+          </wp:inline>
+        </w:drawing>
+      </w:r>
+    </w:p>
+    <w:p>
+      <w:pPr>
+        <w:rPr>
+          <w:rFonts w:ascii="Arial" w:hAnsi="Arial" w:cs="Arial"/>
+          <w:sz w:val="24"/>
+          <w:szCs w:val="24"/>
+        </w:rPr>
+      </w:pPr>
+      <w:r>
+        <w:rPr>
+          <w:rFonts w:ascii="Arial" w:hAnsi="Arial" w:cs="Arial"/>
+          <w:sz w:val="24"/>
+          <w:szCs w:val="24"/>
+        </w:rPr>
+        <w:t>Word</w:t>
+      </w:r>
+    </w:p>
+    <w:p>
+      <w:pPr>
+        <w:rPr>
+          <w:rFonts w:ascii="Arial" w:hAnsi="Arial" w:cs="Arial"/>
+          <w:sz w:val="24"/>
+          <w:szCs w:val="24"/>
+        </w:rPr>
+      </w:pPr>
+      <w:r>
+        <w:rPr>
+          <w:noProof/>
+        </w:rPr>
+        <w:lastRenderedPageBreak/>
+        <w:drawing>
+          <wp:inline distT="0" distB="0" distL="0" distR="0" wp14:anchorId="3CD53C69" wp14:editId="3410D81A">
+            <wp:extent cx="5400040" cy="3037840"/>
+            <wp:effectExtent l="0" t="0" r="0" b="0"/>
+            <wp:docPr id="5" name="Imagem 5" descr="Interface gráfica do usuário, Aplicativo, Word&#10;&#10;Descrição gerada automaticamente"/>
+            <wp:cNvGraphicFramePr>
+              <a:graphicFrameLocks xmlns:a="http://schemas.openxmlformats.org/drawingml/2006/main" noChangeAspect="1"/>
+            </wp:cNvGraphicFramePr>
+            <a:graphic xmlns:a="http://schemas.openxmlformats.org/drawingml/2006/main">
+              <a:graphicData uri="http://schemas.openxmlformats.org/drawingml/2006/picture">
+                <pic:pic xmlns:pic="http://schemas.openxmlformats.org/drawingml/2006/picture">
+                  <pic:nvPicPr>
+                    <pic:cNvPr id="5" name="Imagem 5" descr="Interface gráfica do usuário, Aplicativo, Word&#10;&#10;Descrição gerada automaticamente"/>
+                    <pic:cNvPicPr/>
+                  </pic:nvPicPr>
+                  <pic:blipFill>
+                    <a:blip r:embed="rId8"/>
+                    <a:stretch>
+                      <a:fillRect/>
+                    </a:stretch>
+                  </pic:blipFill>
+                  <pic:spPr>
+                    <a:xfrm>
+                      <a:off x="0" y="0"/>
+                      <a:ext cx="5400040" cy="3037840"/>
+                    </a:xfrm>
+                    <a:prstGeom prst="rect">
+                      <a:avLst/>
+                    </a:prstGeom>
+                  </pic:spPr>
+                </pic:pic>
+              </a:graphicData>
+            </a:graphic>
+          </wp:inline>
+        </w:drawing>
+      </w:r>
+    </w:p>
+    <w:p>
+      <w:pPr>
+        <w:rPr>
+          <w:rFonts w:ascii="Arial" w:hAnsi="Arial" w:cs="Arial"/>
+          <w:sz w:val="24"/>
+          <w:szCs w:val="24"/>
+        </w:rPr>
+      </w:pPr>
+      <w:r>
+        <w:rPr>
+          <w:rFonts w:ascii="Arial" w:hAnsi="Arial" w:cs="Arial"/>
+          <w:sz w:val="24"/>
+          <w:szCs w:val="24"/>
+        </w:rPr>
+        <w:t>Python</w:t>
+      </w:r>
+    </w:p>
+    <w:p>
+      <w:pPr>
+        <w:rPr>
+          <w:rFonts w:ascii="Arial" w:hAnsi="Arial" w:cs="Arial"/>
+          <w:sz w:val="24"/>
+          <w:szCs w:val="24"/>
+        </w:rPr>
+      </w:pPr>
+      <w:r>
+        <w:rPr>
+          <w:noProof/>
+        </w:rPr>
+        <w:drawing>
+          <wp:inline distT="0" distB="0" distL="0" distR="0" wp14:anchorId="6B2758A3" wp14:editId="06200981">
+            <wp:extent cx="5400040" cy="3037840"/>
+            <wp:effectExtent l="0" t="0" r="0" b="0"/>
+            <wp:docPr id="6" name="Imagem 6" descr="Interface gráfica do usuário, Aplicativo, Word&#10;&#10;Descrição gerada automaticamente"/>
+            <wp:cNvGraphicFramePr>
+              <a:graphicFrameLocks xmlns:a="http://schemas.openxmlformats.org/drawingml/2006/main" noChangeAspect="1"/>
+            </wp:cNvGraphicFramePr>
+            <a:graphic xmlns:a="http://schemas.openxmlformats.org/drawingml/2006/main">
+              <a:graphicData uri="http://schemas.openxmlformats.org/drawingml/2006/picture">
+                <pic:pic xmlns:pic="http://schemas.openxmlformats.org/drawingml/2006/picture">
+                  <pic:nvPicPr>
+                    <pic:cNvPr id="6" name="Imagem 6" descr="Interface gráfica do usuário, Aplicativo, Word&#10;&#10;Descrição gerada automaticamente"/>
+                    <pic:cNvPicPr/>
+                  </pic:nvPicPr>
+                  <pic:blipFill>
+                    <a:blip r:embed="rId9"/>
                     <a:stretch>
                       <a:fillRect/>
                     </a:stretch>

</xml_diff>

<commit_message>
Incluido no README o descritivo do repositorio
</commit_message>
<xml_diff>
--- a/atividade_introducao/dados_do_usuario.docx
+++ b/atividade_introducao/dados_do_usuario.docx
@@ -96,6 +96,14 @@
           <w:szCs w:val="24"/>
         </w:rPr>
         <w:t>IP</w:t>
+      </w:r>
+      <w:r>
+        <w:rPr>
+          <w:rFonts w:ascii="Arial" w:hAnsi="Arial" w:cs="Arial"/>
+          <w:sz w:val="24"/>
+          <w:szCs w:val="24"/>
+        </w:rPr>
+        <w:t xml:space="preserve"> – Painel de Controle</w:t>
       </w:r>
     </w:p>
     <w:p>
@@ -459,6 +467,73 @@
                   </pic:nvPicPr>
                   <pic:blipFill>
                     <a:blip r:embed="rId9"/>
+                    <a:stretch>
+                      <a:fillRect/>
+                    </a:stretch>
+                  </pic:blipFill>
+                  <pic:spPr>
+                    <a:xfrm>
+                      <a:off x="0" y="0"/>
+                      <a:ext cx="5400040" cy="3037840"/>
+                    </a:xfrm>
+                    <a:prstGeom prst="rect">
+                      <a:avLst/>
+                    </a:prstGeom>
+                  </pic:spPr>
+                </pic:pic>
+              </a:graphicData>
+            </a:graphic>
+          </wp:inline>
+        </w:drawing>
+      </w:r>
+    </w:p>
+    <w:p>
+      <w:pPr>
+        <w:rPr>
+          <w:rFonts w:ascii="Arial" w:hAnsi="Arial" w:cs="Arial"/>
+          <w:sz w:val="24"/>
+          <w:szCs w:val="24"/>
+        </w:rPr>
+      </w:pPr>
+      <w:r>
+        <w:rPr>
+          <w:rFonts w:ascii="Arial" w:hAnsi="Arial" w:cs="Arial"/>
+          <w:sz w:val="24"/>
+          <w:szCs w:val="24"/>
+        </w:rPr>
+        <w:t>IP – CMD</w:t>
+      </w:r>
+    </w:p>
+    <w:p>
+      <w:pPr>
+        <w:rPr>
+          <w:rFonts w:ascii="Arial" w:hAnsi="Arial" w:cs="Arial"/>
+          <w:sz w:val="24"/>
+          <w:szCs w:val="24"/>
+        </w:rPr>
+      </w:pPr>
+      <w:r>
+        <w:rPr>
+          <w:noProof/>
+        </w:rPr>
+        <w:lastRenderedPageBreak/>
+        <w:drawing>
+          <wp:inline distT="0" distB="0" distL="0" distR="0" wp14:anchorId="3FC94154" wp14:editId="7B028153">
+            <wp:extent cx="5400040" cy="3037840"/>
+            <wp:effectExtent l="0" t="0" r="0" b="0"/>
+            <wp:docPr id="7" name="Imagem 7" descr="Tela de computador&#10;&#10;Descrição gerada automaticamente"/>
+            <wp:cNvGraphicFramePr>
+              <a:graphicFrameLocks xmlns:a="http://schemas.openxmlformats.org/drawingml/2006/main" noChangeAspect="1"/>
+            </wp:cNvGraphicFramePr>
+            <a:graphic xmlns:a="http://schemas.openxmlformats.org/drawingml/2006/main">
+              <a:graphicData uri="http://schemas.openxmlformats.org/drawingml/2006/picture">
+                <pic:pic xmlns:pic="http://schemas.openxmlformats.org/drawingml/2006/picture">
+                  <pic:nvPicPr>
+                    <pic:cNvPr id="7" name="Imagem 7" descr="Tela de computador&#10;&#10;Descrição gerada automaticamente"/>
+                    <pic:cNvPicPr/>
+                  </pic:nvPicPr>
+                  <pic:blipFill>
+                    <a:blip r:embed="rId10"/>
                     <a:stretch>
                       <a:fillRect/>
                     </a:stretch>

</xml_diff>